<commit_message>
Updated my journal to october 17th.
</commit_message>
<xml_diff>
--- a/progress/Journal Entries.docx
+++ b/progress/Journal Entries.docx
@@ -70,6 +70,29 @@
       <w:r>
         <w:tab/>
         <w:t>I’ve created my gitignore and sass and I’ve moved onto filling out the HTML skeleton using my wireframe as a reference.</w:t>
+      </w:r>
+      <w:r>
+        <w:t xml:space="preserve"> So far </w:t>
+      </w:r>
+      <w:r>
+        <w:t xml:space="preserve">I’ve finished the skeleton to my mobile homepage. I’ll hopefully be working after class to finish more. </w:t>
+      </w:r>
+    </w:p>
+    <w:p/>
+    <w:p>
+      <w:r>
+        <w:t>3# Entry October 18</w:t>
+      </w:r>
+      <w:r>
+        <w:rPr>
+          <w:vertAlign w:val="superscript"/>
+        </w:rPr>
+        <w:t>th</w:t>
+      </w:r>
+    </w:p>
+    <w:p>
+      <w:r>
+        <w:tab/>
       </w:r>
       <w:bookmarkStart w:id="0" w:name="_GoBack"/>
       <w:bookmarkEnd w:id="0"/>

</xml_diff>

<commit_message>
Further journal entry additions.
</commit_message>
<xml_diff>
--- a/progress/Journal Entries.docx
+++ b/progress/Journal Entries.docx
@@ -111,6 +111,28 @@
       </w:r>
     </w:p>
     <w:p>
+      <w:r>
+        <w:tab/>
+        <w:t xml:space="preserve">Stayed up till 2am after a rather busy day and finished the skeletons for the most part on a little bit more will be needed before they’re done. </w:t>
+      </w:r>
+    </w:p>
+    <w:p/>
+    <w:p>
+      <w:r>
+        <w:t>5# Entry October 20</w:t>
+      </w:r>
+      <w:r>
+        <w:rPr>
+          <w:vertAlign w:val="superscript"/>
+        </w:rPr>
+        <w:t>th</w:t>
+      </w:r>
+    </w:p>
+    <w:p>
+      <w:r>
+        <w:tab/>
+        <w:t xml:space="preserve">Skeletons are now finished for good with no need to revise. I’m happy with how they look now for good. I’ll now be moving onto adding the content to the HTML and adding the images into the code. </w:t>
+      </w:r>
       <w:bookmarkStart w:id="0" w:name="_GoBack"/>
       <w:bookmarkEnd w:id="0"/>
     </w:p>

</xml_diff>